<commit_message>
Assignment 04 Files Upload
Assignment 4 files upload with colab notebook and trained models downloaded from google drive. The Alexnet model is over 100MB hence not uploaded here.
</commit_message>
<xml_diff>
--- a/Assignment 04/Assignment 04.docx
+++ b/Assignment 04/Assignment 04.docx
@@ -21,32 +21,14 @@
         </w:rPr>
         <w:t xml:space="preserve">Assignment # </w:t>
       </w:r>
-      <w:proofErr w:type="gramStart"/>
       <w:r>
         <w:rPr>
           <w:b/>
           <w:bCs/>
           <w:u w:val="single"/>
         </w:rPr>
-        <w:t>0</w:t>
-      </w:r>
-      <w:r>
-        <w:rPr>
-          <w:b/>
-          <w:bCs/>
-          <w:u w:val="single"/>
-        </w:rPr>
-        <w:t>4</w:t>
-      </w:r>
-      <w:r>
-        <w:rPr>
-          <w:b/>
-          <w:bCs/>
-          <w:u w:val="single"/>
-        </w:rPr>
-        <w:t xml:space="preserve"> :</w:t>
-      </w:r>
-      <w:proofErr w:type="gramEnd"/>
+        <w:t>04:</w:t>
+      </w:r>
       <w:r>
         <w:rPr>
           <w:b/>
@@ -133,21 +115,7 @@
           <w:sz w:val="20"/>
           <w:szCs w:val="20"/>
         </w:rPr>
-        <w:t>u</w:t>
-      </w:r>
-      <w:r>
-        <w:rPr>
-          <w:sz w:val="20"/>
-          <w:szCs w:val="20"/>
-        </w:rPr>
-        <w:t>sing the Kaggle data for ‘225 Bird Species’</w:t>
-      </w:r>
-      <w:r>
-        <w:rPr>
-          <w:sz w:val="20"/>
-          <w:szCs w:val="20"/>
-        </w:rPr>
-        <w:t>.</w:t>
+        <w:t>using the Kaggle data for ‘225 Bird Species’.</w:t>
       </w:r>
     </w:p>
     <w:p>
@@ -529,63 +497,7 @@
           <w:sz w:val="16"/>
           <w:szCs w:val="16"/>
         </w:rPr>
-        <w:t>Note:</w:t>
-      </w:r>
-      <w:r>
-        <w:rPr>
-          <w:sz w:val="16"/>
-          <w:szCs w:val="16"/>
-        </w:rPr>
-        <w:t xml:space="preserve"> For all the models, image data was converted to tensor </w:t>
-      </w:r>
-      <w:r>
-        <w:rPr>
-          <w:sz w:val="16"/>
-          <w:szCs w:val="16"/>
-        </w:rPr>
-        <w:t>with</w:t>
-      </w:r>
-      <w:r>
-        <w:rPr>
-          <w:sz w:val="16"/>
-          <w:szCs w:val="16"/>
-        </w:rPr>
-        <w:t xml:space="preserve"> </w:t>
-      </w:r>
-      <w:r>
-        <w:rPr>
-          <w:sz w:val="16"/>
-          <w:szCs w:val="16"/>
-        </w:rPr>
-        <w:t>shape</w:t>
-      </w:r>
-      <w:r>
-        <w:rPr>
-          <w:sz w:val="16"/>
-          <w:szCs w:val="16"/>
-        </w:rPr>
-        <w:t xml:space="preserve"> 3*224*224 and a</w:t>
-      </w:r>
-      <w:r>
-        <w:rPr>
-          <w:sz w:val="16"/>
-          <w:szCs w:val="16"/>
-        </w:rPr>
-        <w:t>n</w:t>
-      </w:r>
-      <w:r>
-        <w:rPr>
-          <w:sz w:val="16"/>
-          <w:szCs w:val="16"/>
-        </w:rPr>
-        <w:t xml:space="preserve"> augmentation</w:t>
-      </w:r>
-      <w:r>
-        <w:rPr>
-          <w:sz w:val="16"/>
-          <w:szCs w:val="16"/>
-        </w:rPr>
-        <w:t xml:space="preserve"> of </w:t>
+        <w:t xml:space="preserve">Note: For all the models, image data was converted to tensor with shape 3*224*224 and an augmentation of </w:t>
       </w:r>
       <w:r>
         <w:rPr>
@@ -936,7 +848,21 @@
           <w:sz w:val="20"/>
           <w:szCs w:val="20"/>
         </w:rPr>
-        <w:t xml:space="preserve"> by10x but that resulted in ‘inf’ loss which means the model parameters shifted in the right direction but must have shot off too far from the minima resulting in increase of loss to infinity. Increasing batch size was not an option and further training might not have resulted in better test accuracy</w:t>
+        <w:t xml:space="preserve"> by</w:t>
+      </w:r>
+      <w:r>
+        <w:rPr>
+          <w:sz w:val="20"/>
+          <w:szCs w:val="20"/>
+        </w:rPr>
+        <w:t xml:space="preserve"> </w:t>
+      </w:r>
+      <w:r>
+        <w:rPr>
+          <w:sz w:val="20"/>
+          <w:szCs w:val="20"/>
+        </w:rPr>
+        <w:t>10x but that resulted in ‘inf’ loss which means the model parameters shifted in the right direction but must have shot off too far from the minima resulting in increase of loss to infinity. Increasing batch size was not an option and further training might not have resulted in better test accuracy</w:t>
       </w:r>
       <w:r>
         <w:rPr>
@@ -1222,14 +1148,7 @@
           <w:sz w:val="20"/>
           <w:szCs w:val="20"/>
         </w:rPr>
-        <w:t>:</w:t>
-      </w:r>
-      <w:r>
-        <w:rPr>
-          <w:sz w:val="20"/>
-          <w:szCs w:val="20"/>
-        </w:rPr>
-        <w:t xml:space="preserve"> </w:t>
+        <w:t xml:space="preserve">: </w:t>
       </w:r>
       <w:r>
         <w:rPr>
@@ -1643,14 +1562,7 @@
           <w:sz w:val="20"/>
           <w:szCs w:val="20"/>
         </w:rPr>
-        <w:t xml:space="preserve"> (</w:t>
-      </w:r>
-      <w:r>
-        <w:rPr>
-          <w:sz w:val="20"/>
-          <w:szCs w:val="20"/>
-        </w:rPr>
-        <w:t xml:space="preserve">with </w:t>
+        <w:t xml:space="preserve"> (with </w:t>
       </w:r>
       <w:r>
         <w:rPr>
@@ -2444,7 +2356,35 @@
           <w:sz w:val="20"/>
           <w:szCs w:val="20"/>
         </w:rPr>
-        <w:t>As seen in ResNet once again it’s an architecture that went up to 90% accuracy very fast in just 12 epochs. This time however we don’t train it further as validation accuracy was clearly improving slower than train accuracy.</w:t>
+        <w:t xml:space="preserve">As seen in ResNet once again it’s an architecture that went up to 90% accuracy very fast in just 12 epochs. This time however </w:t>
+      </w:r>
+      <w:r>
+        <w:rPr>
+          <w:sz w:val="20"/>
+          <w:szCs w:val="20"/>
+        </w:rPr>
+        <w:t>I</w:t>
+      </w:r>
+      <w:r>
+        <w:rPr>
+          <w:sz w:val="20"/>
+          <w:szCs w:val="20"/>
+        </w:rPr>
+        <w:t xml:space="preserve"> d</w:t>
+      </w:r>
+      <w:r>
+        <w:rPr>
+          <w:sz w:val="20"/>
+          <w:szCs w:val="20"/>
+        </w:rPr>
+        <w:t>id</w:t>
+      </w:r>
+      <w:r>
+        <w:rPr>
+          <w:sz w:val="20"/>
+          <w:szCs w:val="20"/>
+        </w:rPr>
+        <w:t>n’t train it further as validation accuracy was clearly improving slower than train accuracy.</w:t>
       </w:r>
     </w:p>
     <w:p>
@@ -2492,21 +2432,7 @@
           <w:sz w:val="20"/>
           <w:szCs w:val="20"/>
         </w:rPr>
-        <w:t xml:space="preserve">VGG), I got to know why batch normalization and normalized inputs are important as they can help in avoiding gradient saturation. From the successful trainings, I found out how </w:t>
-      </w:r>
-      <w:r>
-        <w:rPr>
-          <w:sz w:val="20"/>
-          <w:szCs w:val="20"/>
-        </w:rPr>
-        <w:t>batch normalization</w:t>
-      </w:r>
-      <w:r>
-        <w:rPr>
-          <w:sz w:val="20"/>
-          <w:szCs w:val="20"/>
-        </w:rPr>
-        <w:t>, residual connections and better architectures</w:t>
+        <w:t>VGG), I got to know why batch normalization and normalized inputs are important as they can help in avoiding gradient saturation. From the successful trainings, I found out how batch normalization, residual connections and better architectures</w:t>
       </w:r>
       <w:r>
         <w:rPr>
@@ -2520,15 +2446,48 @@
           <w:sz w:val="20"/>
           <w:szCs w:val="20"/>
         </w:rPr>
-        <w:t xml:space="preserve"> I also learned how to change hyperparameters based on how well the training epochs are performing.</w:t>
+        <w:t xml:space="preserve"> I also learned how to change </w:t>
+      </w:r>
+      <w:r>
+        <w:rPr>
+          <w:sz w:val="20"/>
+          <w:szCs w:val="20"/>
+        </w:rPr>
+        <w:t>hyperparameters (</w:t>
+      </w:r>
+      <w:r>
+        <w:rPr>
+          <w:sz w:val="20"/>
+          <w:szCs w:val="20"/>
+        </w:rPr>
+        <w:t>learning rate/epochs/batch size/momentum)</w:t>
+      </w:r>
+      <w:r>
+        <w:rPr>
+          <w:sz w:val="20"/>
+          <w:szCs w:val="20"/>
+        </w:rPr>
+        <w:t xml:space="preserve"> </w:t>
+      </w:r>
+      <w:r>
+        <w:rPr>
+          <w:sz w:val="20"/>
+          <w:szCs w:val="20"/>
+        </w:rPr>
+        <w:t xml:space="preserve">to speed up training </w:t>
+      </w:r>
+      <w:r>
+        <w:rPr>
+          <w:sz w:val="20"/>
+          <w:szCs w:val="20"/>
+        </w:rPr>
+        <w:t>based on how well the training epochs are performing.</w:t>
       </w:r>
     </w:p>
     <w:p>
       <w:pPr>
         <w:jc w:val="both"/>
         <w:rPr>
-          <w:b/>
-          <w:bCs/>
           <w:sz w:val="20"/>
           <w:szCs w:val="20"/>
         </w:rPr>
@@ -2542,28 +2501,76 @@
         </w:rPr>
         <w:t xml:space="preserve">GitHub Link to Codes and Model </w:t>
       </w:r>
-      <w:proofErr w:type="gramStart"/>
-      <w:r>
-        <w:rPr>
-          <w:b/>
-          <w:bCs/>
-          <w:sz w:val="20"/>
-          <w:szCs w:val="20"/>
-        </w:rPr>
-        <w:t>Files :</w:t>
-      </w:r>
-      <w:proofErr w:type="gramEnd"/>
+      <w:r>
+        <w:rPr>
+          <w:b/>
+          <w:bCs/>
+          <w:sz w:val="20"/>
+          <w:szCs w:val="20"/>
+        </w:rPr>
+        <w:t>Files:</w:t>
+      </w:r>
+      <w:r>
+        <w:rPr>
+          <w:sz w:val="20"/>
+          <w:szCs w:val="20"/>
+        </w:rPr>
+        <w:t xml:space="preserve"> Below link is </w:t>
+      </w:r>
+      <w:r>
+        <w:rPr>
+          <w:sz w:val="20"/>
+          <w:szCs w:val="20"/>
+        </w:rPr>
+        <w:t>for</w:t>
+      </w:r>
+      <w:r>
+        <w:rPr>
+          <w:sz w:val="20"/>
+          <w:szCs w:val="20"/>
+        </w:rPr>
+        <w:t xml:space="preserve"> the assignment 04 folder of</w:t>
+      </w:r>
+      <w:r>
+        <w:rPr>
+          <w:sz w:val="20"/>
+          <w:szCs w:val="20"/>
+        </w:rPr>
+        <w:t xml:space="preserve"> </w:t>
+      </w:r>
+      <w:r>
+        <w:rPr>
+          <w:sz w:val="20"/>
+          <w:szCs w:val="20"/>
+        </w:rPr>
+        <w:t>GitHub repo</w:t>
+      </w:r>
+      <w:r>
+        <w:rPr>
+          <w:sz w:val="20"/>
+          <w:szCs w:val="20"/>
+        </w:rPr>
+        <w:t xml:space="preserve"> with trained models and Colab notebook</w:t>
+      </w:r>
     </w:p>
     <w:p>
       <w:pPr>
         <w:jc w:val="both"/>
         <w:rPr>
-          <w:b/>
-          <w:bCs/>
-          <w:sz w:val="20"/>
-          <w:szCs w:val="20"/>
-        </w:rPr>
-      </w:pPr>
+          <w:sz w:val="20"/>
+          <w:szCs w:val="20"/>
+        </w:rPr>
+      </w:pPr>
+      <w:hyperlink r:id="rId5" w:history="1">
+        <w:r>
+          <w:rPr>
+            <w:rStyle w:val="Hyperlink"/>
+            <w:sz w:val="20"/>
+            <w:szCs w:val="20"/>
+          </w:rPr>
+          <w:t>https://github.com/quickSilverShanks/Dive-into-Deep-Learning/tree/master/Assignment%2004</w:t>
+        </w:r>
+      </w:hyperlink>
     </w:p>
     <w:p>
       <w:pPr>
@@ -2622,7 +2629,7 @@
         </w:rPr>
         <w:t xml:space="preserve">e-Mail: </w:t>
       </w:r>
-      <w:hyperlink r:id="rId5" w:history="1">
+      <w:hyperlink r:id="rId6" w:history="1">
         <w:r>
           <w:rPr>
             <w:rStyle w:val="Hyperlink"/>

</xml_diff>